<commit_message>
Ajout image par défaut + modifs interface
</commit_message>
<xml_diff>
--- a/Documents/Compte_rendu_reunion_18-05-2015_version_3.docx
+++ b/Documents/Compte_rendu_reunion_18-05-2015_version_3.docx
@@ -161,12 +161,24 @@
         </w:rPr>
         <w:t>Acuité visuelle</w:t>
       </w:r>
+      <w:ins w:id="1" w:author="l.bled" w:date="2015-06-01T14:09:00Z">
+        <w:r>
+          <w:rPr>
+            <w:b/>
+            <w:i/>
+            <w:color w:val="00B050"/>
+          </w:rPr>
+          <w:t xml:space="preserve"> (Flou ?)</w:t>
+        </w:r>
+      </w:ins>
+      <w:bookmarkStart w:id="2" w:name="_GoBack"/>
+      <w:bookmarkEnd w:id="2"/>
       <w:r>
         <w:rPr>
           <w:b/>
           <w:i/>
           <w:color w:val="00B050"/>
-          <w:rPrChange w:id="1" w:author="l.bled" w:date="2015-05-28T16:20:00Z">
+          <w:rPrChange w:id="3" w:author="l.bled" w:date="2015-05-28T16:20:00Z">
             <w:rPr>
               <w:b/>
               <w:i/>
@@ -424,7 +436,7 @@
           <w:b/>
           <w:i/>
           <w:color w:val="00B050"/>
-          <w:rPrChange w:id="2" w:author="l.bled" w:date="2015-05-28T16:20:00Z">
+          <w:rPrChange w:id="4" w:author="l.bled" w:date="2015-05-28T16:20:00Z">
             <w:rPr>
               <w:b/>
               <w:i/>
@@ -661,7 +673,7 @@
         <w:rPr>
           <w:b/>
           <w:color w:val="00B050"/>
-          <w:rPrChange w:id="3" w:author="l.bled" w:date="2015-05-28T16:20:00Z">
+          <w:rPrChange w:id="5" w:author="l.bled" w:date="2015-05-28T16:20:00Z">
             <w:rPr>
               <w:b/>
               <w:color w:val="FF0000"/>
@@ -803,10 +815,9 @@
         <w:jc w:val="both"/>
       </w:pPr>
       <w:r>
+        <w:lastRenderedPageBreak/>
         <w:t>Représenté par un slider.</w:t>
       </w:r>
-      <w:bookmarkStart w:id="4" w:name="_GoBack"/>
-      <w:bookmarkEnd w:id="4"/>
     </w:p>
     <w:p>
       <w:pPr>
@@ -818,7 +829,6 @@
         </w:rPr>
       </w:pPr>
       <w:r>
-        <w:lastRenderedPageBreak/>
         <w:t xml:space="preserve">Valeurs comprises entre 0 et 100, </w:t>
       </w:r>
       <w:r>
@@ -870,7 +880,7 @@
       <w:r>
         <w:rPr>
           <w:color w:val="00B050"/>
-          <w:rPrChange w:id="5" w:author="l.bled" w:date="2015-05-28T16:21:00Z">
+          <w:rPrChange w:id="6" w:author="l.bled" w:date="2015-05-28T16:21:00Z">
             <w:rPr>
               <w:color w:val="FF0000"/>
             </w:rPr>

</xml_diff>

<commit_message>
Compatibilité Lolipop + Loading
Loading à chaque modification de l'image + modifications interface
</commit_message>
<xml_diff>
--- a/Documents/Compte_rendu_reunion_18-05-2015_version_3.docx
+++ b/Documents/Compte_rendu_reunion_18-05-2015_version_3.docx
@@ -161,24 +161,12 @@
         </w:rPr>
         <w:t>Acuité visuelle</w:t>
       </w:r>
-      <w:ins w:id="1" w:author="l.bled" w:date="2015-06-01T14:09:00Z">
-        <w:r>
-          <w:rPr>
-            <w:b/>
-            <w:i/>
-            <w:color w:val="00B050"/>
-          </w:rPr>
-          <w:t xml:space="preserve"> (Flou ?)</w:t>
-        </w:r>
-      </w:ins>
-      <w:bookmarkStart w:id="2" w:name="_GoBack"/>
-      <w:bookmarkEnd w:id="2"/>
       <w:r>
         <w:rPr>
           <w:b/>
           <w:i/>
           <w:color w:val="00B050"/>
-          <w:rPrChange w:id="3" w:author="l.bled" w:date="2015-05-28T16:20:00Z">
+          <w:rPrChange w:id="1" w:author="l.bled" w:date="2015-05-28T16:20:00Z">
             <w:rPr>
               <w:b/>
               <w:i/>
@@ -436,7 +424,7 @@
           <w:b/>
           <w:i/>
           <w:color w:val="00B050"/>
-          <w:rPrChange w:id="4" w:author="l.bled" w:date="2015-05-28T16:20:00Z">
+          <w:rPrChange w:id="2" w:author="l.bled" w:date="2015-05-28T16:20:00Z">
             <w:rPr>
               <w:b/>
               <w:i/>
@@ -673,7 +661,7 @@
         <w:rPr>
           <w:b/>
           <w:color w:val="00B050"/>
-          <w:rPrChange w:id="5" w:author="l.bled" w:date="2015-05-28T16:20:00Z">
+          <w:rPrChange w:id="3" w:author="l.bled" w:date="2015-05-28T16:20:00Z">
             <w:rPr>
               <w:b/>
               <w:color w:val="FF0000"/>
@@ -815,20 +803,22 @@
         <w:jc w:val="both"/>
       </w:pPr>
       <w:r>
+        <w:t>Représenté par un slider.</w:t>
+      </w:r>
+      <w:bookmarkStart w:id="4" w:name="_GoBack"/>
+      <w:bookmarkEnd w:id="4"/>
+    </w:p>
+    <w:p>
+      <w:pPr>
+        <w:pStyle w:val="Paragraphedeliste"/>
+        <w:jc w:val="both"/>
+        <w:rPr>
+          <w:b/>
+          <w:i/>
+        </w:rPr>
+      </w:pPr>
+      <w:r>
         <w:lastRenderedPageBreak/>
-        <w:t>Représenté par un slider.</w:t>
-      </w:r>
-    </w:p>
-    <w:p>
-      <w:pPr>
-        <w:pStyle w:val="Paragraphedeliste"/>
-        <w:jc w:val="both"/>
-        <w:rPr>
-          <w:b/>
-          <w:i/>
-        </w:rPr>
-      </w:pPr>
-      <w:r>
         <w:t xml:space="preserve">Valeurs comprises entre 0 et 100, </w:t>
       </w:r>
       <w:r>
@@ -880,7 +870,7 @@
       <w:r>
         <w:rPr>
           <w:color w:val="00B050"/>
-          <w:rPrChange w:id="6" w:author="l.bled" w:date="2015-05-28T16:21:00Z">
+          <w:rPrChange w:id="5" w:author="l.bled" w:date="2015-05-28T16:21:00Z">
             <w:rPr>
               <w:color w:val="FF0000"/>
             </w:rPr>

</xml_diff>